<commit_message>
minor change in labs
</commit_message>
<xml_diff>
--- a/RaspberryPi2/2BlinkyToTheCloud.docx
+++ b/RaspberryPi2/2BlinkyToTheCloud.docx
@@ -73,17 +73,7 @@
           <w:szCs w:val="24"/>
           <w:lang w:val="en-US"/>
         </w:rPr>
-        <w:t>Let’s finish up by experimenting with writing a piece o</w:t>
-      </w:r>
-      <w:bookmarkStart w:id="1" w:name="_GoBack"/>
-      <w:bookmarkEnd w:id="1"/>
-      <w:r>
-        <w:rPr>
-          <w:sz w:val="24"/>
-          <w:szCs w:val="24"/>
-          <w:lang w:val="en-US"/>
-        </w:rPr>
-        <w:t>f data to the cloud every time the LED on your breadboard flashes.</w:t>
+        <w:t>Let’s finish up by experimenting with writing a piece of data to the cloud every time the LED on your breadboard flashes.</w:t>
       </w:r>
     </w:p>
     <w:p>
@@ -532,18 +522,18 @@
           <w:szCs w:val="24"/>
           <w:lang w:val="en-US"/>
         </w:rPr>
-        <w:t xml:space="preserve"> file within the IoT Track folder and </w:t>
+        <w:t xml:space="preserve"> file within the folder </w:t>
       </w:r>
-      <w:proofErr w:type="gramStart"/>
       <w:r>
         <w:rPr>
           <w:sz w:val="24"/>
           <w:szCs w:val="24"/>
           <w:lang w:val="en-US"/>
         </w:rPr>
-        <w:t>1.BlinkyandtheCloud</w:t>
+        <w:t>code-samples</w:t>
       </w:r>
-      <w:proofErr w:type="gramEnd"/>
+      <w:bookmarkStart w:id="1" w:name="_GoBack"/>
+      <w:bookmarkEnd w:id="1"/>
     </w:p>
     <w:p>
       <w:pPr>

</xml_diff>